<commit_message>
* updated audit log and some tutorial text
</commit_message>
<xml_diff>
--- a/pwiz_tools/Skyline/Documentation/Tutorials/Skyline DIA Umpire TTOF.docx
+++ b/pwiz_tools/Skyline/Documentation/Tutorials/Skyline DIA Umpire TTOF.docx
@@ -164,9 +164,9 @@
             <wp:wrapTight wrapText="bothSides">
               <wp:wrapPolygon edited="0">
                 <wp:start x="-58" y="0"/>
-                <wp:lineTo x="-58" y="21358"/>
-                <wp:lineTo x="21482" y="21358"/>
-                <wp:lineTo x="21482" y="0"/>
+                <wp:lineTo x="-58" y="21266"/>
+                <wp:lineTo x="21423" y="21266"/>
+                <wp:lineTo x="21423" y="0"/>
                 <wp:lineTo x="-58" y="0"/>
               </wp:wrapPolygon>
             </wp:wrapTight>
@@ -747,11 +747,7 @@
       </w:pPr>
       <w:r>
         <w:rPr/>
-        <w:t xml:space="preserve">If you know where to look, you could perform all of the following steps through various menu options on Skyline. To simplify the normal workflow for DIA, you will instead use a “wizard” which will step you through the critical choices required for Skyline to run the analysis. You will start </w:t>
-      </w:r>
-      <w:r>
-        <w:rPr/>
-        <w:t xml:space="preserve">by telling Skyline to </w:t>
+        <w:t xml:space="preserve">If you know where to look, you could perform all of the following steps through various menu options on Skyline. To simplify the normal workflow for DIA, you will instead use a “wizard” which will step you through the critical choices required for Skyline to run the analysis. You will start by telling Skyline to </w:t>
       </w:r>
       <w:r>
         <w:rPr>
@@ -775,11 +771,7 @@
       </w:r>
       <w:r>
         <w:rPr/>
-        <w:t xml:space="preserve"> DDA spectra with MS Amanda, and finally </w:t>
-      </w:r>
-      <w:r>
-        <w:rPr/>
-        <w:t xml:space="preserve">building a spectral library from </w:t>
+        <w:t xml:space="preserve"> DDA spectra with MS Amanda, and finally building a spectral library from </w:t>
       </w:r>
       <w:r>
         <w:rPr>
@@ -791,23 +783,7 @@
       </w:r>
       <w:r>
         <w:rPr/>
-        <w:t xml:space="preserve"> </w:t>
-      </w:r>
-      <w:r>
-        <w:rPr/>
-        <w:t xml:space="preserve">DDA </w:t>
-      </w:r>
-      <w:r>
-        <w:rPr/>
-        <w:t>search r</w:t>
-      </w:r>
-      <w:r>
-        <w:rPr/>
-        <w:t xml:space="preserve">esults. </w:t>
-      </w:r>
-      <w:r>
-        <w:rPr/>
-        <w:t xml:space="preserve">Skyline will then automatically </w:t>
+        <w:t xml:space="preserve"> DDA search results. Skyline will then automatically </w:t>
       </w:r>
       <w:r>
         <w:rPr>
@@ -1309,31 +1285,7 @@
       </w:r>
       <w:r>
         <w:rPr/>
-        <w:t xml:space="preserve">form should appear asking you how to handle the prefix </w:t>
-      </w:r>
-      <w:r>
-        <w:rPr/>
-        <w:t xml:space="preserve">and suffix </w:t>
-      </w:r>
-      <w:r>
-        <w:rPr/>
-        <w:t>shared by the t</w:t>
-      </w:r>
-      <w:r>
-        <w:rPr/>
-        <w:t>wo</w:t>
-      </w:r>
-      <w:r>
-        <w:rPr/>
-        <w:t xml:space="preserve"> mz</w:t>
-      </w:r>
-      <w:r>
-        <w:rPr/>
-        <w:t>ML</w:t>
-      </w:r>
-      <w:r>
-        <w:rPr/>
-        <w:t xml:space="preserve"> files: </w:t>
+        <w:t xml:space="preserve">form should appear asking you how to handle the prefix and suffix shared by the two mzML files: </w:t>
       </w:r>
     </w:p>
     <w:p>
@@ -1389,7 +1341,7 @@
           <w:ilvl w:val="0"/>
           <w:numId w:val="4"/>
         </w:numPr>
-        <w:ind w:hanging="0"/>
+        <w:ind w:left="720" w:hanging="0"/>
         <w:rPr/>
       </w:pPr>
       <w:r>
@@ -1445,15 +1397,7 @@
       </w:pPr>
       <w:r>
         <w:rPr/>
-        <w:t xml:space="preserve">You can also add modifications to the document from this page. Since this Skyline document was reset to defaults, the list starts with only Carbamidomethyl (C) </w:t>
-      </w:r>
-      <w:r>
-        <w:rPr/>
-        <w:t>and Oxidation (M)</w:t>
-      </w:r>
-      <w:r>
-        <w:rPr/>
-        <w:t>:</w:t>
+        <w:t>You can also add modifications to the document from this page. Since this Skyline document was reset to defaults, the list starts with only Carbamidomethyl (C) and Oxidation (M):</w:t>
       </w:r>
     </w:p>
     <w:p>
@@ -1573,11 +1517,7 @@
       </w:pPr>
       <w:r>
         <w:rPr/>
-        <w:t xml:space="preserve">The wizard will advance </w:t>
-      </w:r>
-      <w:r>
-        <w:rPr/>
-        <w:t xml:space="preserve">In the </w:t>
+        <w:t xml:space="preserve">The wizard will advance In the </w:t>
       </w:r>
       <w:r>
         <w:rPr>
@@ -1587,15 +1527,7 @@
       </w:r>
       <w:r>
         <w:rPr/>
-        <w:t xml:space="preserve"> page. </w:t>
-      </w:r>
-      <w:r>
-        <w:rPr/>
-        <w:t>M</w:t>
-      </w:r>
-      <w:r>
-        <w:rPr/>
-        <w:t>ake the following changes from the default values:</w:t>
+        <w:t xml:space="preserve"> page. Make the following changes from the default values:</w:t>
       </w:r>
     </w:p>
     <w:p>
@@ -2564,11 +2496,7 @@
       </w:r>
       <w:r>
         <w:rPr/>
-        <w:t xml:space="preserve"> page, wh</w:t>
-      </w:r>
-      <w:r>
-        <w:rPr/>
-        <w:t>ich should look like:</w:t>
+        <w:t xml:space="preserve"> page, which should look like:</w:t>
       </w:r>
     </w:p>
     <w:p>
@@ -2666,7 +2594,22 @@
       </w:pPr>
       <w:r>
         <w:rPr/>
-        <w:t>Double-click on the “napedro_3mixed_human_yeast_ecoli_20140403_iRT.fasta” file.</w:t>
+        <w:t>Double-click on the “n</w:t>
+      </w:r>
+      <w:r>
+        <w:rPr>
+          <w:rFonts w:eastAsia="Calibri" w:cs="Arial" w:cstheme="minorBidi" w:eastAsiaTheme="minorHAnsi"/>
+          <w:color w:val="auto"/>
+          <w:kern w:val="0"/>
+          <w:sz w:val="22"/>
+          <w:szCs w:val="22"/>
+          <w:lang w:val="en-US" w:eastAsia="en-US" w:bidi="ar-SA"/>
+        </w:rPr>
+        <w:t>odecoys</w:t>
+      </w:r>
+      <w:r>
+        <w:rPr/>
+        <w:t>_3mixed_human_yeast_ecoli_20140403_iRT.fasta” file.</w:t>
       </w:r>
     </w:p>
     <w:p>
@@ -2736,15 +2679,7 @@
           <w:szCs w:val="22"/>
           <w:lang w:val="en-US"/>
         </w:rPr>
-        <w:t>C</w:t>
-      </w:r>
-      <w:r>
-        <w:rPr>
-          <w:sz w:val="22"/>
-          <w:szCs w:val="22"/>
-          <w:lang w:val="en-US"/>
-        </w:rPr>
-        <w:t>heck</w:t>
+        <w:t>Check</w:t>
       </w:r>
       <w:r>
         <w:rPr/>
@@ -2823,7 +2758,22 @@
             </w:pPr>
             <w:r>
               <w:rPr/>
-              <w:t xml:space="preserve">NOTE: At this point, you could choose to perform a proteome-wide analysis by instead navigating to the DDA_search subfolder where you found the “interact.pep.xml” file and double-clicking the full FASTA sequence file “napedro_3mixed_human_yeast_ecoli_20140403_iRT.fasta” that </w:t>
+              <w:t>NOTE: At this point, you could choose to perform a proteome-wide analysis by instead navigating to the DDA_search subfolder and double-clicking the full FASTA sequence file “n</w:t>
+            </w:r>
+            <w:r>
+              <w:rPr>
+                <w:rFonts w:eastAsia="Calibri" w:cs="Arial" w:cstheme="minorBidi" w:eastAsiaTheme="minorHAnsi"/>
+                <w:color w:val="auto"/>
+                <w:kern w:val="0"/>
+                <w:sz w:val="22"/>
+                <w:szCs w:val="22"/>
+                <w:lang w:val="en-US" w:eastAsia="en-US" w:bidi="ar-SA"/>
+              </w:rPr>
+              <w:t>odecoys</w:t>
+            </w:r>
+            <w:r>
+              <w:rPr/>
+              <w:t xml:space="preserve">_3mixed_human_yeast_ecoli_20140403_iRT.fasta” that </w:t>
             </w:r>
             <w:r>
               <w:rPr>
@@ -2903,7 +2853,7 @@
     <w:p>
       <w:pPr>
         <w:pStyle w:val="ListParagraph"/>
-        <w:ind w:hanging="0"/>
+        <w:ind w:left="720" w:hanging="0"/>
         <w:rPr>
           <w:sz w:val="22"/>
           <w:szCs w:val="22"/>
@@ -2995,7 +2945,7 @@
     <w:p>
       <w:pPr>
         <w:pStyle w:val="ListParagraph"/>
-        <w:ind w:hanging="0"/>
+        <w:ind w:left="720" w:hanging="0"/>
         <w:rPr/>
       </w:pPr>
       <w:r>
@@ -3005,7 +2955,7 @@
     <w:p>
       <w:pPr>
         <w:pStyle w:val="ListParagraph"/>
-        <w:ind w:hanging="0"/>
+        <w:ind w:left="720" w:hanging="0"/>
         <w:rPr/>
       </w:pPr>
       <w:r>
@@ -3030,14 +2980,11 @@
     <w:p>
       <w:pPr>
         <w:pStyle w:val="ListParagraph"/>
-        <w:ind w:hanging="0"/>
-        <w:rPr/>
-      </w:pPr>
-      <w:r>
-        <w:rPr>
-          <w:b w:val="false"/>
-          <w:bCs w:val="false"/>
-        </w:rPr>
+        <w:ind w:left="720" w:hanging="0"/>
+        <w:rPr/>
+      </w:pPr>
+      <w:r>
+        <w:rPr/>
         <w:drawing>
           <wp:inline distT="0" distB="0" distL="0" distR="0">
             <wp:extent cx="3848100" cy="5514975"/>
@@ -3080,7 +3027,7 @@
     <w:p>
       <w:pPr>
         <w:pStyle w:val="ListParagraph"/>
-        <w:ind w:hanging="0"/>
+        <w:ind w:left="720" w:hanging="0"/>
         <w:rPr/>
       </w:pPr>
       <w:r>
@@ -3098,17 +3045,7 @@
           <w:szCs w:val="22"/>
           <w:lang w:val="en-US"/>
         </w:rPr>
-        <w:t>e</w:t>
-      </w:r>
-      <w:r>
-        <w:rPr>
-          <w:b w:val="false"/>
-          <w:bCs w:val="false"/>
-          <w:sz w:val="22"/>
-          <w:szCs w:val="22"/>
-          <w:lang w:val="en-US"/>
-        </w:rPr>
-        <w:t>stablished</w:t>
+        <w:t>established</w:t>
       </w:r>
       <w:r>
         <w:rPr>
@@ -3155,7 +3092,7 @@
     <w:p>
       <w:pPr>
         <w:pStyle w:val="ListParagraph"/>
-        <w:ind w:hanging="0"/>
+        <w:ind w:left="720" w:hanging="0"/>
         <w:rPr/>
       </w:pPr>
       <w:r>
@@ -3169,7 +3106,7 @@
           <w:ilvl w:val="0"/>
           <w:numId w:val="16"/>
         </w:numPr>
-        <w:ind w:hanging="0"/>
+        <w:ind w:left="720" w:hanging="0"/>
         <w:rPr/>
       </w:pPr>
       <w:r>
@@ -3210,23 +3147,7 @@
       </w:r>
       <w:r>
         <w:rPr/>
-        <w:t xml:space="preserve"> page will show you the progress of the </w:t>
-      </w:r>
-      <w:r>
-        <w:rPr/>
-        <w:t xml:space="preserve">DIA-Umpire deconvolution and MS Amanda </w:t>
-      </w:r>
-      <w:r>
-        <w:rPr/>
-        <w:t xml:space="preserve">search. You may also cancel the </w:t>
-      </w:r>
-      <w:r>
-        <w:rPr/>
-        <w:t>process</w:t>
-      </w:r>
-      <w:r>
-        <w:rPr/>
-        <w:t xml:space="preserve"> here.</w:t>
+        <w:t xml:space="preserve"> page will show you the progress of the DIA-Umpire deconvolution and MS Amanda search. You may also cancel the process here.</w:t>
       </w:r>
     </w:p>
     <w:p>
@@ -3652,15 +3573,7 @@
       </w:r>
       <w:r>
         <w:rPr/>
-        <w:t xml:space="preserve"> filter of “1” the 13 proteins found in the FASTA file produce </w:t>
-      </w:r>
-      <w:r>
-        <w:rPr/>
-        <w:t>9</w:t>
-      </w:r>
-      <w:r>
-        <w:rPr/>
-        <w:t xml:space="preserve"> </w:t>
+        <w:t xml:space="preserve"> filter of “1” the 13 proteins found in the FASTA file produce 9 </w:t>
       </w:r>
       <w:r>
         <w:rPr>
@@ -3682,23 +3595,7 @@
       </w:r>
       <w:r>
         <w:rPr/>
-        <w:t xml:space="preserve"> protein</w:t>
-      </w:r>
-      <w:r>
-        <w:rPr/>
-        <w:t>s</w:t>
-      </w:r>
-      <w:r>
-        <w:rPr/>
-        <w:t xml:space="preserve"> ha</w:t>
-      </w:r>
-      <w:r>
-        <w:rPr/>
-        <w:t>ve</w:t>
-      </w:r>
-      <w:r>
-        <w:rPr/>
-        <w:t xml:space="preserve"> no peptides which are found in the spectral library. If you click </w:t>
+        <w:t xml:space="preserve"> proteins have no peptides which are found in the spectral library. If you click </w:t>
       </w:r>
       <w:r>
         <w:rPr>
@@ -3708,31 +3605,7 @@
       </w:r>
       <w:r>
         <w:rPr/>
-        <w:t>, you will see a warning “</w:t>
-      </w:r>
-      <w:r>
-        <w:rPr/>
-        <w:t>4</w:t>
-      </w:r>
-      <w:r>
-        <w:rPr/>
-        <w:t xml:space="preserve"> empty protein</w:t>
-      </w:r>
-      <w:r>
-        <w:rPr/>
-        <w:t>s</w:t>
-      </w:r>
-      <w:r>
-        <w:rPr/>
-        <w:t xml:space="preserve"> will be added”, but switch back before continuing to avoid adding the empty protein</w:t>
-      </w:r>
-      <w:r>
-        <w:rPr/>
-        <w:t>s</w:t>
-      </w:r>
-      <w:r>
-        <w:rPr/>
-        <w:t xml:space="preserve"> to your targets list.</w:t>
+        <w:t>, you will see a warning “4 empty proteins will be added”, but switch back before continuing to avoid adding the empty proteins to your targets list.</w:t>
       </w:r>
     </w:p>
     <w:p>
@@ -4354,8 +4227,8 @@
         <w:rPr/>
         <w:t>Click on the first E. coli protein: “</w:t>
       </w:r>
-      <w:bookmarkStart w:id="1" w:name="OLE_LINK2"/>
-      <w:bookmarkStart w:id="2" w:name="OLE_LINK1"/>
+      <w:bookmarkStart w:id="1" w:name="OLE_LINK1"/>
+      <w:bookmarkStart w:id="2" w:name="OLE_LINK2"/>
       <w:r>
         <w:rPr/>
         <w:t>sp|P63284|CLPB_ECOLI</w:t>
@@ -4421,8 +4294,8 @@
         <w:rPr/>
         <w:t xml:space="preserve">Select the peptide </w:t>
       </w:r>
-      <w:bookmarkStart w:id="3" w:name="OLE_LINK4"/>
-      <w:bookmarkStart w:id="4" w:name="OLE_LINK3"/>
+      <w:bookmarkStart w:id="3" w:name="OLE_LINK3"/>
+      <w:bookmarkStart w:id="4" w:name="OLE_LINK4"/>
       <w:r>
         <w:rPr>
           <w:bCs/>
@@ -4598,8 +4471,8 @@
         <w:rPr/>
         <w:t xml:space="preserve">Click again on the </w:t>
       </w:r>
-      <w:bookmarkStart w:id="5" w:name="OLE_LINK41"/>
-      <w:bookmarkStart w:id="6" w:name="OLE_LINK31"/>
+      <w:bookmarkStart w:id="5" w:name="OLE_LINK31"/>
+      <w:bookmarkStart w:id="6" w:name="OLE_LINK41"/>
       <w:r>
         <w:rPr>
           <w:bCs/>
@@ -5480,15 +5353,7 @@
       </w:r>
       <w:r>
         <w:rPr/>
-        <w:t xml:space="preserve"> </w:t>
-      </w:r>
-      <w:r>
-        <w:rPr/>
-        <w:t>pseudo-DDA spectra</w:t>
-      </w:r>
-      <w:r>
-        <w:rPr/>
-        <w:t>. As such, the accuracy of the retention time predictions are very good. Retention times from external spectral libraries acquired on different instruments, at different times, from different samples would lead to larger errors in these predictions.</w:t>
+        <w:t xml:space="preserve"> pseudo-DDA spectra. As such, the accuracy of the retention time predictions are very good. Retention times from external spectral libraries acquired on different instruments, at different times, from different samples would lead to larger errors in these predictions.</w:t>
       </w:r>
     </w:p>
     <w:p>
@@ -5651,15 +5516,7 @@
       </w:r>
       <w:r>
         <w:rPr/>
-        <w:t xml:space="preserve"> using Skyline’</w:t>
-      </w:r>
-      <w:r>
-        <w:rPr/>
-        <w:t>s DIA-Umpire implementation.</w:t>
-      </w:r>
-      <w:r>
-        <w:rPr/>
-        <w:t xml:space="preserve"> You have learned how to use the </w:t>
+        <w:t xml:space="preserve"> using Skyline’s DIA-Umpire implementation. You have learned how to use the </w:t>
       </w:r>
       <w:r>
         <w:rPr>
@@ -5681,27 +5538,7 @@
       </w:r>
       <w:r>
         <w:rPr/>
-        <w:t xml:space="preserve"> a spectral library out of </w:t>
-      </w:r>
-      <w:r>
-        <w:rPr/>
-        <w:t xml:space="preserve">DIA </w:t>
-      </w:r>
-      <w:r>
-        <w:rPr/>
-        <w:t xml:space="preserve">data, </w:t>
-      </w:r>
-      <w:r>
-        <w:rPr/>
-        <w:t xml:space="preserve">extract quantitative </w:t>
-      </w:r>
-      <w:r>
-        <w:rPr/>
-        <w:t>chromatogram</w:t>
-      </w:r>
-      <w:r>
-        <w:rPr/>
-        <w:t xml:space="preserve">s from </w:t>
+        <w:t xml:space="preserve"> a spectral library out of DIA data, extract quantitative chromatograms from </w:t>
       </w:r>
       <w:r>
         <w:rPr>
@@ -5713,23 +5550,7 @@
       </w:r>
       <w:r>
         <w:rPr/>
-        <w:t xml:space="preserve">, </w:t>
-      </w:r>
-      <w:r>
-        <w:rPr/>
-        <w:t xml:space="preserve">and </w:t>
-      </w:r>
-      <w:r>
-        <w:rPr/>
-        <w:t>creat</w:t>
-      </w:r>
-      <w:r>
-        <w:rPr/>
-        <w:t>e</w:t>
-      </w:r>
-      <w:r>
-        <w:rPr/>
-        <w:t xml:space="preserve"> and apply an mProphet statistical peak detection model to improve peak selection and assign q values which can be used to control the false discovery rate among the peak areas you used in your group comparison. You learned to first assess the DIA data quality with the mass error and retention time regression plots. </w:t>
+        <w:t xml:space="preserve">, and create and apply an mProphet statistical peak detection model to improve peak selection and assign q values which can be used to control the false discovery rate among the peak areas you used in your group comparison. You learned to first assess the DIA data quality with the mass error and retention time regression plots. </w:t>
       </w:r>
     </w:p>
     <w:p>
@@ -5743,15 +5564,7 @@
       </w:pPr>
       <w:r>
         <w:rPr/>
-        <w:t xml:space="preserve">Now consider retrying these steps with the proteome-wide FASTA file, </w:t>
-      </w:r>
-      <w:r>
-        <w:rPr/>
-        <w:t>using all 6 DIA files as input,</w:t>
-      </w:r>
-      <w:r>
-        <w:rPr/>
-        <w:t xml:space="preserve"> and/or including precursor ions to see how this works with a broader target set and/or another dimension (precursor ions in MS1 spectra). Or move on to trying this with your own data.</w:t>
+        <w:t>Now consider retrying these steps with the proteome-wide FASTA file, using all 6 DIA files as input, and/or including precursor ions to see how this works with a broader target set and/or another dimension (precursor ions in MS1 spectra). Or move on to trying this with your own data.</w:t>
       </w:r>
     </w:p>
     <w:sectPr>
@@ -5777,12 +5590,10 @@
     </w:pPr>
     <w:r>
       <w:rPr/>
-    </w:r>
-    <w:r>
       <mc:AlternateContent>
         <mc:Choice Requires="wps">
           <w:drawing>
-            <wp:anchor behindDoc="0" distT="0" distB="0" distL="0" distR="0" simplePos="0" locked="0" layoutInCell="1" allowOverlap="1" relativeHeight="26">
+            <wp:anchor behindDoc="1" distT="0" distB="0" distL="0" distR="0" simplePos="0" locked="0" layoutInCell="1" allowOverlap="1" relativeHeight="26">
               <wp:simplePos x="0" y="0"/>
               <wp:positionH relativeFrom="margin">
                 <wp:align>center</wp:align>
@@ -5790,32 +5601,38 @@
               <wp:positionV relativeFrom="paragraph">
                 <wp:posOffset>635</wp:posOffset>
               </wp:positionV>
-              <wp:extent cx="156210" cy="160655"/>
+              <wp:extent cx="156845" cy="160020"/>
               <wp:effectExtent l="0" t="0" r="0" b="0"/>
               <wp:wrapNone/>
               <wp:docPr id="33" name="Frame1"/>
               <a:graphic xmlns:a="http://schemas.openxmlformats.org/drawingml/2006/main">
                 <a:graphicData uri="http://schemas.microsoft.com/office/word/2010/wordprocessingShape">
                   <wps:wsp>
-                    <wps:cNvSpPr txBox="1"/>
+                    <wps:cNvSpPr/>
                     <wps:spPr>
                       <a:xfrm>
                         <a:off x="0" y="0"/>
-                        <a:ext cx="156210" cy="160655"/>
+                        <a:ext cx="156240" cy="159480"/>
                       </a:xfrm>
-                      <a:prstGeom prst="rect"/>
-                      <a:solidFill>
-                        <a:srgbClr val="FFFFFF">
-                          <a:alpha val="0"/>
-                        </a:srgbClr>
-                      </a:solidFill>
+                      <a:prstGeom prst="rect">
+                        <a:avLst/>
+                      </a:prstGeom>
+                      <a:noFill/>
+                      <a:ln>
+                        <a:noFill/>
+                      </a:ln>
                     </wps:spPr>
+                    <wps:style>
+                      <a:lnRef idx="0"/>
+                      <a:fillRef idx="0"/>
+                      <a:effectRef idx="0"/>
+                      <a:fontRef idx="minor"/>
+                    </wps:style>
                     <wps:txbx>
                       <w:txbxContent>
                         <w:p>
                           <w:pPr>
                             <w:pStyle w:val="Footer"/>
-                            <w:pBdr/>
                             <w:rPr/>
                           </w:pPr>
                           <w:r>
@@ -5856,7 +5673,7 @@
                         </w:p>
                       </w:txbxContent>
                     </wps:txbx>
-                    <wps:bodyPr anchor="t" lIns="0" tIns="0" rIns="0" bIns="0">
+                    <wps:bodyPr lIns="0" rIns="0" tIns="0" bIns="0">
                       <a:spAutoFit/>
                     </wps:bodyPr>
                   </wps:wsp>
@@ -5867,14 +5684,15 @@
         </mc:Choice>
         <mc:Fallback>
           <w:pict>
-            <v:rect fillcolor="#FFFFFF" style="position:absolute;rotation:0;width:12.3pt;height:12.65pt;mso-wrap-distance-left:0pt;mso-wrap-distance-right:0pt;mso-wrap-distance-top:0pt;mso-wrap-distance-bottom:0pt;margin-top:0.05pt;mso-position-vertical-relative:text;margin-left:220.65pt;mso-position-horizontal:center;mso-position-horizontal-relative:margin">
-              <v:fill opacity="0f"/>
-              <v:textbox inset="0in,0in,0in,0in">
+            <v:rect id="shape_0" ID="Frame1" fillcolor="white" stroked="f" style="position:absolute;margin-left:220.65pt;margin-top:0.05pt;width:12.25pt;height:12.5pt;mso-position-horizontal:center;mso-position-horizontal-relative:margin">
+              <w10:wrap type="square"/>
+              <v:fill o:detectmouseclick="t" type="solid" color2="black" opacity="0"/>
+              <v:stroke color="#3465a4" joinstyle="round" endcap="flat"/>
+              <v:textbox>
                 <w:txbxContent>
                   <w:p>
                     <w:pPr>
                       <w:pStyle w:val="Footer"/>
-                      <w:pBdr/>
                       <w:rPr/>
                     </w:pPr>
                     <w:r>
@@ -5937,6 +5755,7 @@
       </w:pPr>
       <w:rPr>
         <w:rFonts w:ascii="Symbol" w:hAnsi="Symbol" w:cs="Symbol" w:hint="default"/>
+        <w:rFonts w:cs="Symbol"/>
       </w:rPr>
     </w:lvl>
     <w:lvl w:ilvl="1">
@@ -5962,6 +5781,7 @@
       </w:pPr>
       <w:rPr>
         <w:rFonts w:ascii="Wingdings" w:hAnsi="Wingdings" w:cs="Wingdings" w:hint="default"/>
+        <w:rFonts w:cs="Wingdings"/>
       </w:rPr>
     </w:lvl>
     <w:lvl w:ilvl="3">
@@ -5974,6 +5794,7 @@
       </w:pPr>
       <w:rPr>
         <w:rFonts w:ascii="Symbol" w:hAnsi="Symbol" w:cs="Symbol" w:hint="default"/>
+        <w:rFonts w:cs="Symbol"/>
       </w:rPr>
     </w:lvl>
     <w:lvl w:ilvl="4">
@@ -5999,6 +5820,7 @@
       </w:pPr>
       <w:rPr>
         <w:rFonts w:ascii="Wingdings" w:hAnsi="Wingdings" w:cs="Wingdings" w:hint="default"/>
+        <w:rFonts w:cs="Wingdings"/>
       </w:rPr>
     </w:lvl>
     <w:lvl w:ilvl="6">
@@ -6011,6 +5833,7 @@
       </w:pPr>
       <w:rPr>
         <w:rFonts w:ascii="Symbol" w:hAnsi="Symbol" w:cs="Symbol" w:hint="default"/>
+        <w:rFonts w:cs="Symbol"/>
       </w:rPr>
     </w:lvl>
     <w:lvl w:ilvl="7">
@@ -6036,6 +5859,7 @@
       </w:pPr>
       <w:rPr>
         <w:rFonts w:ascii="Wingdings" w:hAnsi="Wingdings" w:cs="Wingdings" w:hint="default"/>
+        <w:rFonts w:cs="Wingdings"/>
       </w:rPr>
     </w:lvl>
   </w:abstractNum>
@@ -6050,6 +5874,7 @@
       </w:pPr>
       <w:rPr>
         <w:rFonts w:ascii="Symbol" w:hAnsi="Symbol" w:cs="Symbol" w:hint="default"/>
+        <w:rFonts w:cs="Symbol"/>
       </w:rPr>
     </w:lvl>
     <w:lvl w:ilvl="1">
@@ -6075,6 +5900,7 @@
       </w:pPr>
       <w:rPr>
         <w:rFonts w:ascii="Wingdings" w:hAnsi="Wingdings" w:cs="Wingdings" w:hint="default"/>
+        <w:rFonts w:cs="Wingdings"/>
       </w:rPr>
     </w:lvl>
     <w:lvl w:ilvl="3">
@@ -6087,6 +5913,7 @@
       </w:pPr>
       <w:rPr>
         <w:rFonts w:ascii="Symbol" w:hAnsi="Symbol" w:cs="Symbol" w:hint="default"/>
+        <w:rFonts w:cs="Symbol"/>
       </w:rPr>
     </w:lvl>
     <w:lvl w:ilvl="4">
@@ -6112,6 +5939,7 @@
       </w:pPr>
       <w:rPr>
         <w:rFonts w:ascii="Wingdings" w:hAnsi="Wingdings" w:cs="Wingdings" w:hint="default"/>
+        <w:rFonts w:cs="Wingdings"/>
       </w:rPr>
     </w:lvl>
     <w:lvl w:ilvl="6">
@@ -6124,6 +5952,7 @@
       </w:pPr>
       <w:rPr>
         <w:rFonts w:ascii="Symbol" w:hAnsi="Symbol" w:cs="Symbol" w:hint="default"/>
+        <w:rFonts w:cs="Symbol"/>
       </w:rPr>
     </w:lvl>
     <w:lvl w:ilvl="7">
@@ -6149,6 +5978,7 @@
       </w:pPr>
       <w:rPr>
         <w:rFonts w:ascii="Wingdings" w:hAnsi="Wingdings" w:cs="Wingdings" w:hint="default"/>
+        <w:rFonts w:cs="Wingdings"/>
       </w:rPr>
     </w:lvl>
   </w:abstractNum>
@@ -6163,6 +5993,7 @@
       </w:pPr>
       <w:rPr>
         <w:rFonts w:ascii="Symbol" w:hAnsi="Symbol" w:cs="Symbol" w:hint="default"/>
+        <w:rFonts w:cs="Symbol"/>
       </w:rPr>
     </w:lvl>
     <w:lvl w:ilvl="1">
@@ -6188,6 +6019,7 @@
       </w:pPr>
       <w:rPr>
         <w:rFonts w:ascii="Wingdings" w:hAnsi="Wingdings" w:cs="Wingdings" w:hint="default"/>
+        <w:rFonts w:cs="Wingdings"/>
       </w:rPr>
     </w:lvl>
     <w:lvl w:ilvl="3">
@@ -6200,6 +6032,7 @@
       </w:pPr>
       <w:rPr>
         <w:rFonts w:ascii="Symbol" w:hAnsi="Symbol" w:cs="Symbol" w:hint="default"/>
+        <w:rFonts w:cs="Symbol"/>
       </w:rPr>
     </w:lvl>
     <w:lvl w:ilvl="4">
@@ -6225,6 +6058,7 @@
       </w:pPr>
       <w:rPr>
         <w:rFonts w:ascii="Wingdings" w:hAnsi="Wingdings" w:cs="Wingdings" w:hint="default"/>
+        <w:rFonts w:cs="Wingdings"/>
       </w:rPr>
     </w:lvl>
     <w:lvl w:ilvl="6">
@@ -6237,6 +6071,7 @@
       </w:pPr>
       <w:rPr>
         <w:rFonts w:ascii="Symbol" w:hAnsi="Symbol" w:cs="Symbol" w:hint="default"/>
+        <w:rFonts w:cs="Symbol"/>
       </w:rPr>
     </w:lvl>
     <w:lvl w:ilvl="7">
@@ -6262,6 +6097,7 @@
       </w:pPr>
       <w:rPr>
         <w:rFonts w:ascii="Wingdings" w:hAnsi="Wingdings" w:cs="Wingdings" w:hint="default"/>
+        <w:rFonts w:cs="Wingdings"/>
       </w:rPr>
     </w:lvl>
   </w:abstractNum>
@@ -6276,6 +6112,7 @@
       </w:pPr>
       <w:rPr>
         <w:rFonts w:ascii="Symbol" w:hAnsi="Symbol" w:cs="Symbol" w:hint="default"/>
+        <w:rFonts w:cs="Symbol"/>
       </w:rPr>
     </w:lvl>
     <w:lvl w:ilvl="1">
@@ -6301,6 +6138,7 @@
       </w:pPr>
       <w:rPr>
         <w:rFonts w:ascii="Wingdings" w:hAnsi="Wingdings" w:cs="Wingdings" w:hint="default"/>
+        <w:rFonts w:cs="Wingdings"/>
       </w:rPr>
     </w:lvl>
     <w:lvl w:ilvl="3">
@@ -6313,6 +6151,7 @@
       </w:pPr>
       <w:rPr>
         <w:rFonts w:ascii="Symbol" w:hAnsi="Symbol" w:cs="Symbol" w:hint="default"/>
+        <w:rFonts w:cs="Symbol"/>
       </w:rPr>
     </w:lvl>
     <w:lvl w:ilvl="4">
@@ -6338,6 +6177,7 @@
       </w:pPr>
       <w:rPr>
         <w:rFonts w:ascii="Wingdings" w:hAnsi="Wingdings" w:cs="Wingdings" w:hint="default"/>
+        <w:rFonts w:cs="Wingdings"/>
       </w:rPr>
     </w:lvl>
     <w:lvl w:ilvl="6">
@@ -6350,6 +6190,7 @@
       </w:pPr>
       <w:rPr>
         <w:rFonts w:ascii="Symbol" w:hAnsi="Symbol" w:cs="Symbol" w:hint="default"/>
+        <w:rFonts w:cs="Symbol"/>
       </w:rPr>
     </w:lvl>
     <w:lvl w:ilvl="7">
@@ -6375,6 +6216,7 @@
       </w:pPr>
       <w:rPr>
         <w:rFonts w:ascii="Wingdings" w:hAnsi="Wingdings" w:cs="Wingdings" w:hint="default"/>
+        <w:rFonts w:cs="Wingdings"/>
       </w:rPr>
     </w:lvl>
   </w:abstractNum>
@@ -6389,6 +6231,7 @@
       </w:pPr>
       <w:rPr>
         <w:rFonts w:ascii="Symbol" w:hAnsi="Symbol" w:cs="Symbol" w:hint="default"/>
+        <w:rFonts w:cs="Symbol"/>
       </w:rPr>
     </w:lvl>
     <w:lvl w:ilvl="1">
@@ -6414,6 +6257,7 @@
       </w:pPr>
       <w:rPr>
         <w:rFonts w:ascii="Wingdings" w:hAnsi="Wingdings" w:cs="Wingdings" w:hint="default"/>
+        <w:rFonts w:cs="Wingdings"/>
       </w:rPr>
     </w:lvl>
     <w:lvl w:ilvl="3">
@@ -6426,6 +6270,7 @@
       </w:pPr>
       <w:rPr>
         <w:rFonts w:ascii="Symbol" w:hAnsi="Symbol" w:cs="Symbol" w:hint="default"/>
+        <w:rFonts w:cs="Symbol"/>
       </w:rPr>
     </w:lvl>
     <w:lvl w:ilvl="4">
@@ -6451,6 +6296,7 @@
       </w:pPr>
       <w:rPr>
         <w:rFonts w:ascii="Wingdings" w:hAnsi="Wingdings" w:cs="Wingdings" w:hint="default"/>
+        <w:rFonts w:cs="Wingdings"/>
       </w:rPr>
     </w:lvl>
     <w:lvl w:ilvl="6">
@@ -6463,6 +6309,7 @@
       </w:pPr>
       <w:rPr>
         <w:rFonts w:ascii="Symbol" w:hAnsi="Symbol" w:cs="Symbol" w:hint="default"/>
+        <w:rFonts w:cs="Symbol"/>
       </w:rPr>
     </w:lvl>
     <w:lvl w:ilvl="7">
@@ -6488,6 +6335,7 @@
       </w:pPr>
       <w:rPr>
         <w:rFonts w:ascii="Wingdings" w:hAnsi="Wingdings" w:cs="Wingdings" w:hint="default"/>
+        <w:rFonts w:cs="Wingdings"/>
       </w:rPr>
     </w:lvl>
   </w:abstractNum>
@@ -6502,6 +6350,7 @@
       </w:pPr>
       <w:rPr>
         <w:rFonts w:ascii="Symbol" w:hAnsi="Symbol" w:cs="Symbol" w:hint="default"/>
+        <w:rFonts w:cs="Symbol"/>
       </w:rPr>
     </w:lvl>
     <w:lvl w:ilvl="1">
@@ -6527,6 +6376,7 @@
       </w:pPr>
       <w:rPr>
         <w:rFonts w:ascii="Wingdings" w:hAnsi="Wingdings" w:cs="Wingdings" w:hint="default"/>
+        <w:rFonts w:cs="Wingdings"/>
       </w:rPr>
     </w:lvl>
     <w:lvl w:ilvl="3">
@@ -6539,6 +6389,7 @@
       </w:pPr>
       <w:rPr>
         <w:rFonts w:ascii="Symbol" w:hAnsi="Symbol" w:cs="Symbol" w:hint="default"/>
+        <w:rFonts w:cs="Symbol"/>
       </w:rPr>
     </w:lvl>
     <w:lvl w:ilvl="4">
@@ -6564,6 +6415,7 @@
       </w:pPr>
       <w:rPr>
         <w:rFonts w:ascii="Wingdings" w:hAnsi="Wingdings" w:cs="Wingdings" w:hint="default"/>
+        <w:rFonts w:cs="Wingdings"/>
       </w:rPr>
     </w:lvl>
     <w:lvl w:ilvl="6">
@@ -6576,6 +6428,7 @@
       </w:pPr>
       <w:rPr>
         <w:rFonts w:ascii="Symbol" w:hAnsi="Symbol" w:cs="Symbol" w:hint="default"/>
+        <w:rFonts w:cs="Symbol"/>
       </w:rPr>
     </w:lvl>
     <w:lvl w:ilvl="7">
@@ -6601,6 +6454,7 @@
       </w:pPr>
       <w:rPr>
         <w:rFonts w:ascii="Wingdings" w:hAnsi="Wingdings" w:cs="Wingdings" w:hint="default"/>
+        <w:rFonts w:cs="Wingdings"/>
       </w:rPr>
     </w:lvl>
   </w:abstractNum>
@@ -6615,6 +6469,7 @@
       </w:pPr>
       <w:rPr>
         <w:rFonts w:ascii="Symbol" w:hAnsi="Symbol" w:cs="Symbol" w:hint="default"/>
+        <w:rFonts w:cs="Symbol"/>
       </w:rPr>
     </w:lvl>
     <w:lvl w:ilvl="1">
@@ -6640,6 +6495,7 @@
       </w:pPr>
       <w:rPr>
         <w:rFonts w:ascii="Wingdings" w:hAnsi="Wingdings" w:cs="Wingdings" w:hint="default"/>
+        <w:rFonts w:cs="Wingdings"/>
       </w:rPr>
     </w:lvl>
     <w:lvl w:ilvl="3">
@@ -6652,6 +6508,7 @@
       </w:pPr>
       <w:rPr>
         <w:rFonts w:ascii="Symbol" w:hAnsi="Symbol" w:cs="Symbol" w:hint="default"/>
+        <w:rFonts w:cs="Symbol"/>
       </w:rPr>
     </w:lvl>
     <w:lvl w:ilvl="4">
@@ -6677,6 +6534,7 @@
       </w:pPr>
       <w:rPr>
         <w:rFonts w:ascii="Wingdings" w:hAnsi="Wingdings" w:cs="Wingdings" w:hint="default"/>
+        <w:rFonts w:cs="Wingdings"/>
       </w:rPr>
     </w:lvl>
     <w:lvl w:ilvl="6">
@@ -6689,6 +6547,7 @@
       </w:pPr>
       <w:rPr>
         <w:rFonts w:ascii="Symbol" w:hAnsi="Symbol" w:cs="Symbol" w:hint="default"/>
+        <w:rFonts w:cs="Symbol"/>
       </w:rPr>
     </w:lvl>
     <w:lvl w:ilvl="7">
@@ -6714,6 +6573,7 @@
       </w:pPr>
       <w:rPr>
         <w:rFonts w:ascii="Wingdings" w:hAnsi="Wingdings" w:cs="Wingdings" w:hint="default"/>
+        <w:rFonts w:cs="Wingdings"/>
       </w:rPr>
     </w:lvl>
   </w:abstractNum>
@@ -6728,6 +6588,7 @@
       </w:pPr>
       <w:rPr>
         <w:rFonts w:ascii="Symbol" w:hAnsi="Symbol" w:cs="Symbol" w:hint="default"/>
+        <w:rFonts w:cs="Symbol"/>
       </w:rPr>
     </w:lvl>
     <w:lvl w:ilvl="1">
@@ -6753,6 +6614,7 @@
       </w:pPr>
       <w:rPr>
         <w:rFonts w:ascii="Wingdings" w:hAnsi="Wingdings" w:cs="Wingdings" w:hint="default"/>
+        <w:rFonts w:cs="Wingdings"/>
       </w:rPr>
     </w:lvl>
     <w:lvl w:ilvl="3">
@@ -6765,6 +6627,7 @@
       </w:pPr>
       <w:rPr>
         <w:rFonts w:ascii="Symbol" w:hAnsi="Symbol" w:cs="Symbol" w:hint="default"/>
+        <w:rFonts w:cs="Symbol"/>
       </w:rPr>
     </w:lvl>
     <w:lvl w:ilvl="4">
@@ -6790,6 +6653,7 @@
       </w:pPr>
       <w:rPr>
         <w:rFonts w:ascii="Wingdings" w:hAnsi="Wingdings" w:cs="Wingdings" w:hint="default"/>
+        <w:rFonts w:cs="Wingdings"/>
       </w:rPr>
     </w:lvl>
     <w:lvl w:ilvl="6">
@@ -6802,6 +6666,7 @@
       </w:pPr>
       <w:rPr>
         <w:rFonts w:ascii="Symbol" w:hAnsi="Symbol" w:cs="Symbol" w:hint="default"/>
+        <w:rFonts w:cs="Symbol"/>
       </w:rPr>
     </w:lvl>
     <w:lvl w:ilvl="7">
@@ -6827,6 +6692,7 @@
       </w:pPr>
       <w:rPr>
         <w:rFonts w:ascii="Wingdings" w:hAnsi="Wingdings" w:cs="Wingdings" w:hint="default"/>
+        <w:rFonts w:cs="Wingdings"/>
       </w:rPr>
     </w:lvl>
   </w:abstractNum>
@@ -6841,6 +6707,7 @@
       </w:pPr>
       <w:rPr>
         <w:rFonts w:ascii="Symbol" w:hAnsi="Symbol" w:cs="Symbol" w:hint="default"/>
+        <w:rFonts w:cs="Symbol"/>
       </w:rPr>
     </w:lvl>
     <w:lvl w:ilvl="1">
@@ -6866,6 +6733,7 @@
       </w:pPr>
       <w:rPr>
         <w:rFonts w:ascii="Wingdings" w:hAnsi="Wingdings" w:cs="Wingdings" w:hint="default"/>
+        <w:rFonts w:cs="Wingdings"/>
       </w:rPr>
     </w:lvl>
     <w:lvl w:ilvl="3">
@@ -6878,6 +6746,7 @@
       </w:pPr>
       <w:rPr>
         <w:rFonts w:ascii="Symbol" w:hAnsi="Symbol" w:cs="Symbol" w:hint="default"/>
+        <w:rFonts w:cs="Symbol"/>
       </w:rPr>
     </w:lvl>
     <w:lvl w:ilvl="4">
@@ -6903,6 +6772,7 @@
       </w:pPr>
       <w:rPr>
         <w:rFonts w:ascii="Wingdings" w:hAnsi="Wingdings" w:cs="Wingdings" w:hint="default"/>
+        <w:rFonts w:cs="Wingdings"/>
       </w:rPr>
     </w:lvl>
     <w:lvl w:ilvl="6">
@@ -6915,6 +6785,7 @@
       </w:pPr>
       <w:rPr>
         <w:rFonts w:ascii="Symbol" w:hAnsi="Symbol" w:cs="Symbol" w:hint="default"/>
+        <w:rFonts w:cs="Symbol"/>
       </w:rPr>
     </w:lvl>
     <w:lvl w:ilvl="7">
@@ -6940,6 +6811,7 @@
       </w:pPr>
       <w:rPr>
         <w:rFonts w:ascii="Wingdings" w:hAnsi="Wingdings" w:cs="Wingdings" w:hint="default"/>
+        <w:rFonts w:cs="Wingdings"/>
       </w:rPr>
     </w:lvl>
   </w:abstractNum>
@@ -6954,6 +6826,7 @@
       </w:pPr>
       <w:rPr>
         <w:rFonts w:ascii="Symbol" w:hAnsi="Symbol" w:cs="Symbol" w:hint="default"/>
+        <w:rFonts w:cs="Symbol"/>
       </w:rPr>
     </w:lvl>
     <w:lvl w:ilvl="1">
@@ -6979,6 +6852,7 @@
       </w:pPr>
       <w:rPr>
         <w:rFonts w:ascii="Wingdings" w:hAnsi="Wingdings" w:cs="Wingdings" w:hint="default"/>
+        <w:rFonts w:cs="Wingdings"/>
       </w:rPr>
     </w:lvl>
     <w:lvl w:ilvl="3">
@@ -6991,6 +6865,7 @@
       </w:pPr>
       <w:rPr>
         <w:rFonts w:ascii="Symbol" w:hAnsi="Symbol" w:cs="Symbol" w:hint="default"/>
+        <w:rFonts w:cs="Symbol"/>
       </w:rPr>
     </w:lvl>
     <w:lvl w:ilvl="4">
@@ -7016,6 +6891,7 @@
       </w:pPr>
       <w:rPr>
         <w:rFonts w:ascii="Wingdings" w:hAnsi="Wingdings" w:cs="Wingdings" w:hint="default"/>
+        <w:rFonts w:cs="Wingdings"/>
       </w:rPr>
     </w:lvl>
     <w:lvl w:ilvl="6">
@@ -7028,6 +6904,7 @@
       </w:pPr>
       <w:rPr>
         <w:rFonts w:ascii="Symbol" w:hAnsi="Symbol" w:cs="Symbol" w:hint="default"/>
+        <w:rFonts w:cs="Symbol"/>
       </w:rPr>
     </w:lvl>
     <w:lvl w:ilvl="7">
@@ -7053,6 +6930,7 @@
       </w:pPr>
       <w:rPr>
         <w:rFonts w:ascii="Wingdings" w:hAnsi="Wingdings" w:cs="Wingdings" w:hint="default"/>
+        <w:rFonts w:cs="Wingdings"/>
       </w:rPr>
     </w:lvl>
   </w:abstractNum>
@@ -7067,6 +6945,8 @@
       </w:pPr>
       <w:rPr>
         <w:rFonts w:ascii="Symbol" w:hAnsi="Symbol" w:cs="Symbol" w:hint="default"/>
+        <w:sz w:val="22"/>
+        <w:rFonts w:cs="Symbol"/>
       </w:rPr>
     </w:lvl>
     <w:lvl w:ilvl="1">
@@ -7092,6 +6972,7 @@
       </w:pPr>
       <w:rPr>
         <w:rFonts w:ascii="Wingdings" w:hAnsi="Wingdings" w:cs="Wingdings" w:hint="default"/>
+        <w:rFonts w:cs="Wingdings"/>
       </w:rPr>
     </w:lvl>
     <w:lvl w:ilvl="3">
@@ -7104,6 +6985,7 @@
       </w:pPr>
       <w:rPr>
         <w:rFonts w:ascii="Symbol" w:hAnsi="Symbol" w:cs="Symbol" w:hint="default"/>
+        <w:rFonts w:cs="Symbol"/>
       </w:rPr>
     </w:lvl>
     <w:lvl w:ilvl="4">
@@ -7129,6 +7011,7 @@
       </w:pPr>
       <w:rPr>
         <w:rFonts w:ascii="Wingdings" w:hAnsi="Wingdings" w:cs="Wingdings" w:hint="default"/>
+        <w:rFonts w:cs="Wingdings"/>
       </w:rPr>
     </w:lvl>
     <w:lvl w:ilvl="6">
@@ -7141,6 +7024,7 @@
       </w:pPr>
       <w:rPr>
         <w:rFonts w:ascii="Symbol" w:hAnsi="Symbol" w:cs="Symbol" w:hint="default"/>
+        <w:rFonts w:cs="Symbol"/>
       </w:rPr>
     </w:lvl>
     <w:lvl w:ilvl="7">
@@ -7166,6 +7050,7 @@
       </w:pPr>
       <w:rPr>
         <w:rFonts w:ascii="Wingdings" w:hAnsi="Wingdings" w:cs="Wingdings" w:hint="default"/>
+        <w:rFonts w:cs="Wingdings"/>
       </w:rPr>
     </w:lvl>
   </w:abstractNum>
@@ -7180,6 +7065,7 @@
       </w:pPr>
       <w:rPr>
         <w:rFonts w:ascii="Symbol" w:hAnsi="Symbol" w:cs="Symbol" w:hint="default"/>
+        <w:rFonts w:cs="Symbol"/>
       </w:rPr>
     </w:lvl>
     <w:lvl w:ilvl="1">
@@ -7205,6 +7091,7 @@
       </w:pPr>
       <w:rPr>
         <w:rFonts w:ascii="Wingdings" w:hAnsi="Wingdings" w:cs="Wingdings" w:hint="default"/>
+        <w:rFonts w:cs="Wingdings"/>
       </w:rPr>
     </w:lvl>
     <w:lvl w:ilvl="3">
@@ -7217,6 +7104,7 @@
       </w:pPr>
       <w:rPr>
         <w:rFonts w:ascii="Symbol" w:hAnsi="Symbol" w:cs="Symbol" w:hint="default"/>
+        <w:rFonts w:cs="Symbol"/>
       </w:rPr>
     </w:lvl>
     <w:lvl w:ilvl="4">
@@ -7242,6 +7130,7 @@
       </w:pPr>
       <w:rPr>
         <w:rFonts w:ascii="Wingdings" w:hAnsi="Wingdings" w:cs="Wingdings" w:hint="default"/>
+        <w:rFonts w:cs="Wingdings"/>
       </w:rPr>
     </w:lvl>
     <w:lvl w:ilvl="6">
@@ -7254,6 +7143,7 @@
       </w:pPr>
       <w:rPr>
         <w:rFonts w:ascii="Symbol" w:hAnsi="Symbol" w:cs="Symbol" w:hint="default"/>
+        <w:rFonts w:cs="Symbol"/>
       </w:rPr>
     </w:lvl>
     <w:lvl w:ilvl="7">
@@ -7279,6 +7169,7 @@
       </w:pPr>
       <w:rPr>
         <w:rFonts w:ascii="Wingdings" w:hAnsi="Wingdings" w:cs="Wingdings" w:hint="default"/>
+        <w:rFonts w:cs="Wingdings"/>
       </w:rPr>
     </w:lvl>
   </w:abstractNum>
@@ -7293,6 +7184,7 @@
       </w:pPr>
       <w:rPr>
         <w:rFonts w:ascii="Symbol" w:hAnsi="Symbol" w:cs="Symbol" w:hint="default"/>
+        <w:rFonts w:cs="Symbol"/>
       </w:rPr>
     </w:lvl>
     <w:lvl w:ilvl="1">
@@ -7318,6 +7210,7 @@
       </w:pPr>
       <w:rPr>
         <w:rFonts w:ascii="Wingdings" w:hAnsi="Wingdings" w:cs="Wingdings" w:hint="default"/>
+        <w:rFonts w:cs="Wingdings"/>
       </w:rPr>
     </w:lvl>
     <w:lvl w:ilvl="3">
@@ -7330,6 +7223,7 @@
       </w:pPr>
       <w:rPr>
         <w:rFonts w:ascii="Symbol" w:hAnsi="Symbol" w:cs="Symbol" w:hint="default"/>
+        <w:rFonts w:cs="Symbol"/>
       </w:rPr>
     </w:lvl>
     <w:lvl w:ilvl="4">
@@ -7355,6 +7249,7 @@
       </w:pPr>
       <w:rPr>
         <w:rFonts w:ascii="Wingdings" w:hAnsi="Wingdings" w:cs="Wingdings" w:hint="default"/>
+        <w:rFonts w:cs="Wingdings"/>
       </w:rPr>
     </w:lvl>
     <w:lvl w:ilvl="6">
@@ -7367,6 +7262,7 @@
       </w:pPr>
       <w:rPr>
         <w:rFonts w:ascii="Symbol" w:hAnsi="Symbol" w:cs="Symbol" w:hint="default"/>
+        <w:rFonts w:cs="Symbol"/>
       </w:rPr>
     </w:lvl>
     <w:lvl w:ilvl="7">
@@ -7392,6 +7288,7 @@
       </w:pPr>
       <w:rPr>
         <w:rFonts w:ascii="Wingdings" w:hAnsi="Wingdings" w:cs="Wingdings" w:hint="default"/>
+        <w:rFonts w:cs="Wingdings"/>
       </w:rPr>
     </w:lvl>
   </w:abstractNum>
@@ -7406,6 +7303,7 @@
       </w:pPr>
       <w:rPr>
         <w:rFonts w:ascii="Symbol" w:hAnsi="Symbol" w:cs="Symbol" w:hint="default"/>
+        <w:rFonts w:cs="Symbol"/>
       </w:rPr>
     </w:lvl>
     <w:lvl w:ilvl="1">
@@ -7431,6 +7329,7 @@
       </w:pPr>
       <w:rPr>
         <w:rFonts w:ascii="Wingdings" w:hAnsi="Wingdings" w:cs="Wingdings" w:hint="default"/>
+        <w:rFonts w:cs="Wingdings"/>
       </w:rPr>
     </w:lvl>
     <w:lvl w:ilvl="3">
@@ -7443,6 +7342,7 @@
       </w:pPr>
       <w:rPr>
         <w:rFonts w:ascii="Symbol" w:hAnsi="Symbol" w:cs="Symbol" w:hint="default"/>
+        <w:rFonts w:cs="Symbol"/>
       </w:rPr>
     </w:lvl>
     <w:lvl w:ilvl="4">
@@ -7468,6 +7368,7 @@
       </w:pPr>
       <w:rPr>
         <w:rFonts w:ascii="Wingdings" w:hAnsi="Wingdings" w:cs="Wingdings" w:hint="default"/>
+        <w:rFonts w:cs="Wingdings"/>
       </w:rPr>
     </w:lvl>
     <w:lvl w:ilvl="6">
@@ -7480,6 +7381,7 @@
       </w:pPr>
       <w:rPr>
         <w:rFonts w:ascii="Symbol" w:hAnsi="Symbol" w:cs="Symbol" w:hint="default"/>
+        <w:rFonts w:cs="Symbol"/>
       </w:rPr>
     </w:lvl>
     <w:lvl w:ilvl="7">
@@ -7505,6 +7407,7 @@
       </w:pPr>
       <w:rPr>
         <w:rFonts w:ascii="Wingdings" w:hAnsi="Wingdings" w:cs="Wingdings" w:hint="default"/>
+        <w:rFonts w:cs="Wingdings"/>
       </w:rPr>
     </w:lvl>
   </w:abstractNum>
@@ -7519,6 +7422,7 @@
       </w:pPr>
       <w:rPr>
         <w:rFonts w:ascii="Symbol" w:hAnsi="Symbol" w:cs="Symbol" w:hint="default"/>
+        <w:rFonts w:cs="Symbol"/>
       </w:rPr>
     </w:lvl>
     <w:lvl w:ilvl="1">
@@ -7544,6 +7448,7 @@
       </w:pPr>
       <w:rPr>
         <w:rFonts w:ascii="Wingdings" w:hAnsi="Wingdings" w:cs="Wingdings" w:hint="default"/>
+        <w:rFonts w:cs="Wingdings"/>
       </w:rPr>
     </w:lvl>
     <w:lvl w:ilvl="3">
@@ -7556,6 +7461,7 @@
       </w:pPr>
       <w:rPr>
         <w:rFonts w:ascii="Symbol" w:hAnsi="Symbol" w:cs="Symbol" w:hint="default"/>
+        <w:rFonts w:cs="Symbol"/>
       </w:rPr>
     </w:lvl>
     <w:lvl w:ilvl="4">
@@ -7581,6 +7487,7 @@
       </w:pPr>
       <w:rPr>
         <w:rFonts w:ascii="Wingdings" w:hAnsi="Wingdings" w:cs="Wingdings" w:hint="default"/>
+        <w:rFonts w:cs="Wingdings"/>
       </w:rPr>
     </w:lvl>
     <w:lvl w:ilvl="6">
@@ -7593,6 +7500,7 @@
       </w:pPr>
       <w:rPr>
         <w:rFonts w:ascii="Symbol" w:hAnsi="Symbol" w:cs="Symbol" w:hint="default"/>
+        <w:rFonts w:cs="Symbol"/>
       </w:rPr>
     </w:lvl>
     <w:lvl w:ilvl="7">
@@ -7618,6 +7526,7 @@
       </w:pPr>
       <w:rPr>
         <w:rFonts w:ascii="Wingdings" w:hAnsi="Wingdings" w:cs="Wingdings" w:hint="default"/>
+        <w:rFonts w:cs="Wingdings"/>
       </w:rPr>
     </w:lvl>
   </w:abstractNum>
@@ -7632,6 +7541,7 @@
       </w:pPr>
       <w:rPr>
         <w:rFonts w:ascii="Symbol" w:hAnsi="Symbol" w:cs="Symbol" w:hint="default"/>
+        <w:rFonts w:cs="Symbol"/>
       </w:rPr>
     </w:lvl>
     <w:lvl w:ilvl="1">
@@ -7657,6 +7567,7 @@
       </w:pPr>
       <w:rPr>
         <w:rFonts w:ascii="Wingdings" w:hAnsi="Wingdings" w:cs="Wingdings" w:hint="default"/>
+        <w:rFonts w:cs="Wingdings"/>
       </w:rPr>
     </w:lvl>
     <w:lvl w:ilvl="3">
@@ -7669,6 +7580,7 @@
       </w:pPr>
       <w:rPr>
         <w:rFonts w:ascii="Symbol" w:hAnsi="Symbol" w:cs="Symbol" w:hint="default"/>
+        <w:rFonts w:cs="Symbol"/>
       </w:rPr>
     </w:lvl>
     <w:lvl w:ilvl="4">
@@ -7694,6 +7606,7 @@
       </w:pPr>
       <w:rPr>
         <w:rFonts w:ascii="Wingdings" w:hAnsi="Wingdings" w:cs="Wingdings" w:hint="default"/>
+        <w:rFonts w:cs="Wingdings"/>
       </w:rPr>
     </w:lvl>
     <w:lvl w:ilvl="6">
@@ -7706,6 +7619,7 @@
       </w:pPr>
       <w:rPr>
         <w:rFonts w:ascii="Symbol" w:hAnsi="Symbol" w:cs="Symbol" w:hint="default"/>
+        <w:rFonts w:cs="Symbol"/>
       </w:rPr>
     </w:lvl>
     <w:lvl w:ilvl="7">
@@ -7731,6 +7645,7 @@
       </w:pPr>
       <w:rPr>
         <w:rFonts w:ascii="Wingdings" w:hAnsi="Wingdings" w:cs="Wingdings" w:hint="default"/>
+        <w:rFonts w:cs="Wingdings"/>
       </w:rPr>
     </w:lvl>
   </w:abstractNum>
@@ -7891,9 +7806,7 @@
       </w:rPr>
     </w:rPrDefault>
     <w:pPrDefault>
-      <w:pPr>
-        <w:spacing w:lineRule="auto" w:line="276"/>
-      </w:pPr>
+      <w:pPr/>
     </w:pPrDefault>
   </w:docDefaults>
   <w:latentStyles w:defLockedState="0" w:defUIPriority="99" w:defSemiHidden="0" w:defUnhideWhenUsed="0" w:defQFormat="0" w:count="371">

</xml_diff>